<commit_message>
Make changes to test jsp and upload diagrams.
</commit_message>
<xml_diff>
--- a/Software Requirements final.docx
+++ b/Software Requirements final.docx
@@ -2552,21 +2552,20 @@
       <w:pPr>
         <w:ind w:left="2160"/>
         <w:rPr>
+          <w:lang w:eastAsia="zh-CN" w:bidi="ar-SA"/>
+        </w:rPr>
+      </w:pPr>
+      <w:r>
+        <w:rPr>
+          <w:lang w:bidi="ar-SA"/>
+        </w:rPr>
+        <w:t xml:space="preserve">3.1.2 </w:t>
+      </w:r>
+      <w:r>
+        <w:rPr>
           <w:rFonts w:hint="eastAsia"/>
           <w:lang w:eastAsia="zh-CN" w:bidi="ar-SA"/>
         </w:rPr>
-      </w:pPr>
-      <w:r>
-        <w:rPr>
-          <w:lang w:bidi="ar-SA"/>
-        </w:rPr>
-        <w:t xml:space="preserve">3.1.2 </w:t>
-      </w:r>
-      <w:r>
-        <w:rPr>
-          <w:rFonts w:hint="eastAsia"/>
-          <w:lang w:eastAsia="zh-CN" w:bidi="ar-SA"/>
-        </w:rPr>
         <w:t>T</w:t>
       </w:r>
       <w:r>
@@ -2824,7 +2823,19 @@
         <w:rPr>
           <w:lang w:bidi="ar-SA"/>
         </w:rPr>
-        <w:t>3.2.5 If the user approved or rejected a number of time off requests, then the approved or rejected time off requests should be shown.</w:t>
+        <w:t>3.2.</w:t>
+      </w:r>
+      <w:r>
+        <w:rPr>
+          <w:lang w:bidi="ar-SA"/>
+        </w:rPr>
+        <w:t>6</w:t>
+      </w:r>
+      <w:r>
+        <w:rPr>
+          <w:lang w:bidi="ar-SA"/>
+        </w:rPr>
+        <w:t xml:space="preserve"> If the user approved or rejected a number of time off requests, then the approved or rejected time off requests should be shown.</w:t>
       </w:r>
     </w:p>
     <w:p>
@@ -2883,31 +2894,31 @@
       </w:r>
       <w:r>
         <w:t>:</w:t>
-      </w:r>
-    </w:p>
-    <w:p>
-      <w:pPr>
-        <w:pStyle w:val="Heading2"/>
-      </w:pPr>
-      <w:r>
-        <w:t>User Story</w:t>
-      </w:r>
-    </w:p>
-    <w:p>
-      <w:pPr>
-        <w:ind w:left="720"/>
-        <w:rPr>
-          <w:lang w:bidi="ar-SA"/>
-        </w:rPr>
-      </w:pPr>
-      <w:r>
-        <w:rPr>
-          <w:lang w:bidi="ar-SA"/>
-        </w:rPr>
-        <w:t xml:space="preserve">A user story document should be used as a reference on overall requirement. All graphics are for illustration purposes only and will not match the final product. </w:t>
       </w:r>
       <w:bookmarkStart w:id="4" w:name="_GoBack"/>
       <w:bookmarkEnd w:id="4"/>
+    </w:p>
+    <w:p>
+      <w:pPr>
+        <w:pStyle w:val="Heading2"/>
+      </w:pPr>
+      <w:r>
+        <w:t>User Story</w:t>
+      </w:r>
+    </w:p>
+    <w:p>
+      <w:pPr>
+        <w:ind w:left="720"/>
+        <w:rPr>
+          <w:lang w:bidi="ar-SA"/>
+        </w:rPr>
+      </w:pPr>
+      <w:r>
+        <w:rPr>
+          <w:lang w:bidi="ar-SA"/>
+        </w:rPr>
+        <w:t xml:space="preserve">A user story document should be used as a reference on overall requirement. All graphics are for illustration purposes only and will not match the final product. </w:t>
+      </w:r>
     </w:p>
     <w:p>
       <w:pPr>
@@ -3038,6 +3049,7 @@
           <w:docPartUnique/>
         </w:docPartObj>
       </w:sdtPr>
+      <w:sdtEndPr/>
       <w:sdtContent>
         <w:sdt>
           <w:sdtPr>
@@ -3047,6 +3059,7 @@
               <w:docPartUnique/>
             </w:docPartObj>
           </w:sdtPr>
+          <w:sdtEndPr/>
           <w:sdtContent>
             <w:r>
               <w:t xml:space="preserve">Page </w:t>
@@ -3064,7 +3077,7 @@
               <w:rPr>
                 <w:noProof/>
               </w:rPr>
-              <w:t>6</w:t>
+              <w:t>4</w:t>
             </w:r>
             <w:r>
               <w:fldChar w:fldCharType="end"/>
@@ -3075,14 +3088,27 @@
             <w:r>
               <w:t xml:space="preserve"> </w:t>
             </w:r>
-            <w:fldSimple w:instr=" NUMPAGES  ">
-              <w:r>
-                <w:rPr>
-                  <w:noProof/>
-                </w:rPr>
-                <w:t>6</w:t>
-              </w:r>
-            </w:fldSimple>
+            <w:r>
+              <w:fldChar w:fldCharType="begin"/>
+            </w:r>
+            <w:r>
+              <w:instrText xml:space="preserve"> NUMPAGES  </w:instrText>
+            </w:r>
+            <w:r>
+              <w:fldChar w:fldCharType="separate"/>
+            </w:r>
+            <w:r>
+              <w:rPr>
+                <w:noProof/>
+              </w:rPr>
+              <w:t>6</w:t>
+            </w:r>
+            <w:r>
+              <w:rPr>
+                <w:noProof/>
+              </w:rPr>
+              <w:fldChar w:fldCharType="end"/>
+            </w:r>
           </w:sdtContent>
         </w:sdt>
       </w:sdtContent>
@@ -3320,14 +3346,14 @@
         <v:path o:extrusionok="f" gradientshapeok="t" o:connecttype="rect"/>
         <o:lock v:ext="edit" aspectratio="t"/>
       </v:shapetype>
-      <v:shape id="_x0000_i1086" type="#_x0000_t75" alt="vertical.png" style="width:3.75pt;height:12pt;visibility:visible;mso-wrap-style:square" o:bullet="t">
+      <v:shape id="_x0000_i1028" type="#_x0000_t75" alt="vertical.png" style="width:3.75pt;height:12pt;visibility:visible;mso-wrap-style:square" o:bullet="t">
         <v:imagedata r:id="rId1" o:title="vertical"/>
       </v:shape>
     </w:pict>
   </w:numPicBullet>
   <w:numPicBullet w:numPicBulletId="1">
     <w:pict>
-      <v:shape id="_x0000_i1087" type="#_x0000_t75" alt="unlock-all.png" style="width:11.25pt;height:12pt;visibility:visible;mso-wrap-style:square" o:bullet="t">
+      <v:shape id="_x0000_i1029" type="#_x0000_t75" alt="unlock-all.png" style="width:11.25pt;height:12pt;visibility:visible;mso-wrap-style:square" o:bullet="t">
         <v:imagedata r:id="rId2" o:title="unlock-all"/>
       </v:shape>
     </w:pict>
@@ -8439,12 +8465,9 @@
 </file>
 
 <file path=customXml/item1.xml><?xml version="1.0" encoding="utf-8"?>
-<?mso-contentType ?>
-<FormTemplates xmlns="http://schemas.microsoft.com/sharepoint/v3/contenttype/forms">
-  <Display>DocumentLibraryForm</Display>
-  <Edit>DocumentLibraryForm</Edit>
-  <New>DocumentLibraryForm</New>
-</FormTemplates>
+<p:properties xmlns:p="http://schemas.microsoft.com/office/2006/metadata/properties" xmlns:xsi="http://www.w3.org/2001/XMLSchema-instance" xmlns:pc="http://schemas.microsoft.com/office/infopath/2007/PartnerControls">
+  <documentManagement/>
+</p:properties>
 </file>
 
 <file path=customXml/item2.xml><?xml version="1.0" encoding="utf-8"?>
@@ -8620,9 +8643,12 @@
 </file>
 
 <file path=customXml/item3.xml><?xml version="1.0" encoding="utf-8"?>
-<p:properties xmlns:p="http://schemas.microsoft.com/office/2006/metadata/properties" xmlns:xsi="http://www.w3.org/2001/XMLSchema-instance" xmlns:pc="http://schemas.microsoft.com/office/infopath/2007/PartnerControls">
-  <documentManagement/>
-</p:properties>
+<?mso-contentType ?>
+<FormTemplates xmlns="http://schemas.microsoft.com/sharepoint/v3/contenttype/forms">
+  <Display>DocumentLibraryForm</Display>
+  <Edit>DocumentLibraryForm</Edit>
+  <New>DocumentLibraryForm</New>
+</FormTemplates>
 </file>
 
 <file path=customXml/item4.xml><?xml version="1.0" encoding="utf-8"?>
@@ -8630,9 +8656,10 @@
 </file>
 
 <file path=customXml/itemProps1.xml><?xml version="1.0" encoding="utf-8"?>
-<ds:datastoreItem xmlns:ds="http://schemas.openxmlformats.org/officeDocument/2006/customXml" ds:itemID="{0775FF9F-8B58-4084-9C0D-F79878379BC9}">
+<ds:datastoreItem xmlns:ds="http://schemas.openxmlformats.org/officeDocument/2006/customXml" ds:itemID="{8655C669-85E5-4063-AEBB-5BC0FA719108}">
   <ds:schemaRefs>
-    <ds:schemaRef ds:uri="http://schemas.microsoft.com/sharepoint/v3/contenttype/forms"/>
+    <ds:schemaRef ds:uri="http://schemas.microsoft.com/office/2006/metadata/properties"/>
+    <ds:schemaRef ds:uri="http://schemas.microsoft.com/office/infopath/2007/PartnerControls"/>
   </ds:schemaRefs>
 </ds:datastoreItem>
 </file>
@@ -8656,16 +8683,15 @@
 </file>
 
 <file path=customXml/itemProps3.xml><?xml version="1.0" encoding="utf-8"?>
-<ds:datastoreItem xmlns:ds="http://schemas.openxmlformats.org/officeDocument/2006/customXml" ds:itemID="{8655C669-85E5-4063-AEBB-5BC0FA719108}">
+<ds:datastoreItem xmlns:ds="http://schemas.openxmlformats.org/officeDocument/2006/customXml" ds:itemID="{0775FF9F-8B58-4084-9C0D-F79878379BC9}">
   <ds:schemaRefs>
-    <ds:schemaRef ds:uri="http://schemas.microsoft.com/office/2006/metadata/properties"/>
-    <ds:schemaRef ds:uri="http://schemas.microsoft.com/office/infopath/2007/PartnerControls"/>
+    <ds:schemaRef ds:uri="http://schemas.microsoft.com/sharepoint/v3/contenttype/forms"/>
   </ds:schemaRefs>
 </ds:datastoreItem>
 </file>
 
 <file path=customXml/itemProps4.xml><?xml version="1.0" encoding="utf-8"?>
-<ds:datastoreItem xmlns:ds="http://schemas.openxmlformats.org/officeDocument/2006/customXml" ds:itemID="{630DF3E4-0B6C-46EB-97A1-F86D1739EB2A}">
+<ds:datastoreItem xmlns:ds="http://schemas.openxmlformats.org/officeDocument/2006/customXml" ds:itemID="{8095B115-BEB1-45AF-9509-ED4C93347CB4}">
   <ds:schemaRefs>
     <ds:schemaRef ds:uri="http://schemas.openxmlformats.org/officeDocument/2006/bibliography"/>
   </ds:schemaRefs>

</xml_diff>

<commit_message>
Added comments and linked to the requirements.
</commit_message>
<xml_diff>
--- a/Software Requirements final.docx
+++ b/Software Requirements final.docx
@@ -2181,6 +2181,26 @@
     </w:p>
     <w:p>
       <w:pPr>
+        <w:ind w:left="1440"/>
+        <w:rPr>
+          <w:lang w:bidi="ar-SA"/>
+        </w:rPr>
+      </w:pPr>
+      <w:r>
+        <w:rPr>
+          <w:lang w:bidi="ar-SA"/>
+        </w:rPr>
+        <w:t xml:space="preserve">1.4.0 After the user provides </w:t>
+      </w:r>
+      <w:r>
+        <w:rPr>
+          <w:lang w:bidi="ar-SA"/>
+        </w:rPr>
+        <w:t>valid log in information, the application should redirect the user to the correct page based on the provided authentication.</w:t>
+      </w:r>
+    </w:p>
+    <w:p>
+      <w:pPr>
         <w:pStyle w:val="Heading2"/>
       </w:pPr>
       <w:r>
@@ -2238,7 +2258,19 @@
         <w:rPr>
           <w:lang w:bidi="ar-SA"/>
         </w:rPr>
-        <w:t>2.1.1 When the user clicks the clock in or clock out button, a time clock even should be registered in the database.</w:t>
+        <w:t>2.1.1 When the user clicks the clock in or clock out button, a time clock even</w:t>
+      </w:r>
+      <w:r>
+        <w:rPr>
+          <w:lang w:bidi="ar-SA"/>
+        </w:rPr>
+        <w:t>t</w:t>
+      </w:r>
+      <w:r>
+        <w:rPr>
+          <w:lang w:bidi="ar-SA"/>
+        </w:rPr>
+        <w:t xml:space="preserve"> should be registered in the database.</w:t>
       </w:r>
     </w:p>
     <w:p>
@@ -2320,6 +2352,7 @@
         <w:rPr>
           <w:lang w:bidi="ar-SA"/>
         </w:rPr>
+        <w:lastRenderedPageBreak/>
         <w:t>2.2.2 The user then can press confirm, then all the time clock events from the chosen date are displayed in a table.</w:t>
       </w:r>
     </w:p>
@@ -2354,7 +2387,6 @@
         <w:rPr>
           <w:lang w:bidi="ar-SA"/>
         </w:rPr>
-        <w:lastRenderedPageBreak/>
         <w:t xml:space="preserve">2.3.1 </w:t>
       </w:r>
       <w:r>
@@ -2545,7 +2577,27 @@
         <w:rPr>
           <w:lang w:bidi="ar-SA"/>
         </w:rPr>
-        <w:t xml:space="preserve"> should be shown all submitted time clock events that is pending approval. Each time clock event should have a check box.</w:t>
+        <w:t xml:space="preserve"> should be shown all submitted time clock events that is pending approval. </w:t>
+      </w:r>
+      <w:r>
+        <w:rPr>
+          <w:lang w:bidi="ar-SA"/>
+        </w:rPr>
+        <w:t xml:space="preserve">Only time </w:t>
+      </w:r>
+      <w:r>
+        <w:rPr>
+          <w:lang w:bidi="ar-SA"/>
+        </w:rPr>
+        <w:t>clock events</w:t>
+      </w:r>
+      <w:bookmarkStart w:id="4" w:name="_GoBack"/>
+      <w:bookmarkEnd w:id="4"/>
+      <w:r>
+        <w:rPr>
+          <w:lang w:bidi="ar-SA"/>
+        </w:rPr>
+        <w:t xml:space="preserve"> made by employees under the user should be shown.</w:t>
       </w:r>
     </w:p>
     <w:p>
@@ -2746,7 +2798,13 @@
         <w:rPr>
           <w:lang w:bidi="ar-SA"/>
         </w:rPr>
-        <w:t>The user should be shown all time off requests pending approval. Each time off request should have a check box.</w:t>
+        <w:t xml:space="preserve">The user should be shown all time off requests pending approval. </w:t>
+      </w:r>
+      <w:r>
+        <w:rPr>
+          <w:lang w:bidi="ar-SA"/>
+        </w:rPr>
+        <w:t>Only time off requests made by employees under the user should be shown.</w:t>
       </w:r>
     </w:p>
     <w:p>
@@ -2774,6 +2832,7 @@
         <w:rPr>
           <w:lang w:bidi="ar-SA"/>
         </w:rPr>
+        <w:lastRenderedPageBreak/>
         <w:t xml:space="preserve">3.2.3 </w:t>
       </w:r>
       <w:r>
@@ -2808,7 +2867,6 @@
         <w:rPr>
           <w:lang w:bidi="ar-SA"/>
         </w:rPr>
-        <w:lastRenderedPageBreak/>
         <w:t>3.2.5 After the user clicks the confirm button, all time off requests that satisfy both constraints should be shown in a table.</w:t>
       </w:r>
     </w:p>
@@ -2875,7 +2933,25 @@
         <w:rPr>
           <w:lang w:bidi="ar-SA"/>
         </w:rPr>
-        <w:t>2.4.1 Once the button is clicked, the user should be redirected to the log in page and the current session including authentication information ended.</w:t>
+        <w:t>3</w:t>
+      </w:r>
+      <w:r>
+        <w:rPr>
+          <w:lang w:bidi="ar-SA"/>
+        </w:rPr>
+        <w:t>.</w:t>
+      </w:r>
+      <w:r>
+        <w:rPr>
+          <w:lang w:bidi="ar-SA"/>
+        </w:rPr>
+        <w:t>3</w:t>
+      </w:r>
+      <w:r>
+        <w:rPr>
+          <w:lang w:bidi="ar-SA"/>
+        </w:rPr>
+        <w:t>.1 Once the button is clicked, the user should be redirected to the log in page and the current session including authentication information ended.</w:t>
       </w:r>
     </w:p>
     <w:p>
@@ -2895,8 +2971,6 @@
       <w:r>
         <w:t>:</w:t>
       </w:r>
-      <w:bookmarkStart w:id="4" w:name="_GoBack"/>
-      <w:bookmarkEnd w:id="4"/>
     </w:p>
     <w:p>
       <w:pPr>
@@ -3346,14 +3420,14 @@
         <v:path o:extrusionok="f" gradientshapeok="t" o:connecttype="rect"/>
         <o:lock v:ext="edit" aspectratio="t"/>
       </v:shapetype>
-      <v:shape id="_x0000_i1028" type="#_x0000_t75" alt="vertical.png" style="width:3.75pt;height:12pt;visibility:visible;mso-wrap-style:square" o:bullet="t">
+      <v:shape id="_x0000_i1036" type="#_x0000_t75" alt="vertical.png" style="width:3.75pt;height:12pt;visibility:visible;mso-wrap-style:square" o:bullet="t">
         <v:imagedata r:id="rId1" o:title="vertical"/>
       </v:shape>
     </w:pict>
   </w:numPicBullet>
   <w:numPicBullet w:numPicBulletId="1">
     <w:pict>
-      <v:shape id="_x0000_i1029" type="#_x0000_t75" alt="unlock-all.png" style="width:11.25pt;height:12pt;visibility:visible;mso-wrap-style:square" o:bullet="t">
+      <v:shape id="_x0000_i1037" type="#_x0000_t75" alt="unlock-all.png" style="width:11.25pt;height:12pt;visibility:visible;mso-wrap-style:square" o:bullet="t">
         <v:imagedata r:id="rId2" o:title="unlock-all"/>
       </v:shape>
     </w:pict>
@@ -8691,7 +8765,7 @@
 </file>
 
 <file path=customXml/itemProps4.xml><?xml version="1.0" encoding="utf-8"?>
-<ds:datastoreItem xmlns:ds="http://schemas.openxmlformats.org/officeDocument/2006/customXml" ds:itemID="{8095B115-BEB1-45AF-9509-ED4C93347CB4}">
+<ds:datastoreItem xmlns:ds="http://schemas.openxmlformats.org/officeDocument/2006/customXml" ds:itemID="{CC43CFAD-354D-4CD1-874B-8BFAA528B245}">
   <ds:schemaRefs>
     <ds:schemaRef ds:uri="http://schemas.openxmlformats.org/officeDocument/2006/bibliography"/>
   </ds:schemaRefs>

</xml_diff>

<commit_message>
Update Black Box Test document.
</commit_message>
<xml_diff>
--- a/Software Requirements final.docx
+++ b/Software Requirements final.docx
@@ -2358,6 +2358,20 @@
     </w:p>
     <w:p>
       <w:pPr>
+        <w:ind w:left="2160"/>
+        <w:rPr>
+          <w:lang w:bidi="ar-SA"/>
+        </w:rPr>
+      </w:pPr>
+      <w:r>
+        <w:rPr>
+          <w:lang w:bidi="ar-SA"/>
+        </w:rPr>
+        <w:t>2.2.3 The user can press the back button to go back to the first page after log in.</w:t>
+      </w:r>
+    </w:p>
+    <w:p>
+      <w:pPr>
         <w:rPr>
           <w:lang w:bidi="ar-SA"/>
         </w:rPr>
@@ -2454,6 +2468,26 @@
     </w:p>
     <w:p>
       <w:pPr>
+        <w:ind w:left="2160"/>
+        <w:rPr>
+          <w:lang w:bidi="ar-SA"/>
+        </w:rPr>
+      </w:pPr>
+      <w:r>
+        <w:rPr>
+          <w:lang w:bidi="ar-SA"/>
+        </w:rPr>
+        <w:t xml:space="preserve">2.3.6 </w:t>
+      </w:r>
+      <w:r>
+        <w:rPr>
+          <w:lang w:bidi="ar-SA"/>
+        </w:rPr>
+        <w:t>The user can press the back button to go back to the first page after log in.</w:t>
+      </w:r>
+    </w:p>
+    <w:p>
+      <w:pPr>
         <w:ind w:left="1440"/>
         <w:rPr>
           <w:lang w:bidi="ar-SA"/>
@@ -2583,318 +2617,346 @@
         <w:rPr>
           <w:lang w:bidi="ar-SA"/>
         </w:rPr>
-        <w:t xml:space="preserve">Only time </w:t>
-      </w:r>
-      <w:r>
-        <w:rPr>
-          <w:lang w:bidi="ar-SA"/>
-        </w:rPr>
-        <w:t>clock events</w:t>
+        <w:t>Only time clock events made by employees under the user should be shown.</w:t>
+      </w:r>
+    </w:p>
+    <w:p>
+      <w:pPr>
+        <w:ind w:left="2160"/>
+        <w:rPr>
+          <w:lang w:eastAsia="zh-CN" w:bidi="ar-SA"/>
+        </w:rPr>
+      </w:pPr>
+      <w:r>
+        <w:rPr>
+          <w:lang w:bidi="ar-SA"/>
+        </w:rPr>
+        <w:t xml:space="preserve">3.1.2 </w:t>
+      </w:r>
+      <w:r>
+        <w:rPr>
+          <w:rFonts w:hint="eastAsia"/>
+          <w:lang w:eastAsia="zh-CN" w:bidi="ar-SA"/>
+        </w:rPr>
+        <w:t>T</w:t>
+      </w:r>
+      <w:r>
+        <w:rPr>
+          <w:lang w:eastAsia="zh-CN" w:bidi="ar-SA"/>
+        </w:rPr>
+        <w:t>he user has the option to approve these time clock events or to view more time clock events.</w:t>
+      </w:r>
+    </w:p>
+    <w:p>
+      <w:pPr>
+        <w:ind w:left="2160"/>
+        <w:rPr>
+          <w:lang w:bidi="ar-SA"/>
+        </w:rPr>
+      </w:pPr>
+      <w:r>
+        <w:rPr>
+          <w:lang w:bidi="ar-SA"/>
+        </w:rPr>
+        <w:t>3.1.</w:t>
+      </w:r>
+      <w:r>
+        <w:rPr>
+          <w:lang w:bidi="ar-SA"/>
+        </w:rPr>
+        <w:t>3</w:t>
+      </w:r>
+      <w:r>
+        <w:rPr>
+          <w:lang w:bidi="ar-SA"/>
+        </w:rPr>
+        <w:t xml:space="preserve"> When the user </w:t>
+      </w:r>
+      <w:r>
+        <w:rPr>
+          <w:lang w:bidi="ar-SA"/>
+        </w:rPr>
+        <w:t>chooses to view more time clock events,</w:t>
+      </w:r>
+      <w:r>
+        <w:rPr>
+          <w:lang w:bidi="ar-SA"/>
+        </w:rPr>
+        <w:t xml:space="preserve"> the user should be redirected to a page where there are three drop down boxes. One for employee name (default to all), and only employee under this manager should be available.</w:t>
+      </w:r>
+    </w:p>
+    <w:p>
+      <w:pPr>
+        <w:ind w:left="2160"/>
+        <w:rPr>
+          <w:lang w:bidi="ar-SA"/>
+        </w:rPr>
+      </w:pPr>
+      <w:r>
+        <w:rPr>
+          <w:lang w:bidi="ar-SA"/>
+        </w:rPr>
+        <w:t>3.1.</w:t>
+      </w:r>
+      <w:r>
+        <w:rPr>
+          <w:lang w:bidi="ar-SA"/>
+        </w:rPr>
+        <w:t>4</w:t>
+      </w:r>
+      <w:r>
+        <w:rPr>
+          <w:lang w:bidi="ar-SA"/>
+        </w:rPr>
+        <w:t xml:space="preserve"> The other two drop down boxes should be date (default to today) and the status of time clock (default to all).</w:t>
+      </w:r>
+    </w:p>
+    <w:p>
+      <w:pPr>
+        <w:ind w:left="2160"/>
+        <w:rPr>
+          <w:lang w:bidi="ar-SA"/>
+        </w:rPr>
+      </w:pPr>
+      <w:r>
+        <w:rPr>
+          <w:lang w:bidi="ar-SA"/>
+        </w:rPr>
+        <w:t>3.1.</w:t>
+      </w:r>
+      <w:r>
+        <w:rPr>
+          <w:lang w:bidi="ar-SA"/>
+        </w:rPr>
+        <w:t>5</w:t>
+      </w:r>
+      <w:r>
+        <w:rPr>
+          <w:lang w:bidi="ar-SA"/>
+        </w:rPr>
+        <w:t xml:space="preserve"> After the user clicks the confirm button, all time clock events that satisfy the three constraints should be shown in a table. </w:t>
+      </w:r>
+    </w:p>
+    <w:p>
+      <w:pPr>
+        <w:ind w:left="2160"/>
+        <w:rPr>
+          <w:lang w:bidi="ar-SA"/>
+        </w:rPr>
+      </w:pPr>
+      <w:r>
+        <w:rPr>
+          <w:lang w:bidi="ar-SA"/>
+        </w:rPr>
+        <w:t>3.1.</w:t>
+      </w:r>
+      <w:r>
+        <w:rPr>
+          <w:lang w:bidi="ar-SA"/>
+        </w:rPr>
+        <w:t>6</w:t>
+      </w:r>
+      <w:r>
+        <w:rPr>
+          <w:lang w:bidi="ar-SA"/>
+        </w:rPr>
+        <w:t xml:space="preserve"> </w:t>
+      </w:r>
+      <w:r>
+        <w:rPr>
+          <w:lang w:bidi="ar-SA"/>
+        </w:rPr>
+        <w:t>If the user approved time clock events, then the user is shown the same table with the approved time clock events.</w:t>
+      </w:r>
+    </w:p>
+    <w:p>
+      <w:pPr>
+        <w:ind w:left="2160"/>
+        <w:rPr>
+          <w:lang w:bidi="ar-SA"/>
+        </w:rPr>
+      </w:pPr>
+      <w:r>
+        <w:rPr>
+          <w:lang w:bidi="ar-SA"/>
+        </w:rPr>
+        <w:t>3.1.7 Whenever the user clicks the back button, the user should be directed to the first page after log in.</w:t>
+      </w:r>
+    </w:p>
+    <w:p>
+      <w:pPr>
+        <w:rPr>
+          <w:lang w:bidi="ar-SA"/>
+        </w:rPr>
+      </w:pPr>
+      <w:r>
+        <w:rPr>
+          <w:lang w:bidi="ar-SA"/>
+        </w:rPr>
+        <w:tab/>
+      </w:r>
+      <w:r>
+        <w:rPr>
+          <w:lang w:bidi="ar-SA"/>
+        </w:rPr>
+        <w:tab/>
+        <w:t>3.2.0 The second button should be to view time off requests.</w:t>
+      </w:r>
+    </w:p>
+    <w:p>
+      <w:pPr>
+        <w:ind w:left="2160"/>
+        <w:rPr>
+          <w:lang w:bidi="ar-SA"/>
+        </w:rPr>
+      </w:pPr>
+      <w:r>
+        <w:rPr>
+          <w:lang w:bidi="ar-SA"/>
+        </w:rPr>
+        <w:lastRenderedPageBreak/>
+        <w:t>3.2.</w:t>
+      </w:r>
+      <w:r>
+        <w:rPr>
+          <w:lang w:bidi="ar-SA"/>
+        </w:rPr>
+        <w:t>1</w:t>
+      </w:r>
+      <w:r>
+        <w:rPr>
+          <w:lang w:bidi="ar-SA"/>
+        </w:rPr>
+        <w:t xml:space="preserve"> </w:t>
+      </w:r>
+      <w:r>
+        <w:rPr>
+          <w:lang w:bidi="ar-SA"/>
+        </w:rPr>
+        <w:t xml:space="preserve">The user should be shown all time off requests pending approval. </w:t>
+      </w:r>
+      <w:r>
+        <w:rPr>
+          <w:lang w:bidi="ar-SA"/>
+        </w:rPr>
+        <w:t>Only time off requests made by employees under the user should be shown.</w:t>
+      </w:r>
+    </w:p>
+    <w:p>
+      <w:pPr>
+        <w:ind w:left="2160"/>
+        <w:rPr>
+          <w:lang w:bidi="ar-SA"/>
+        </w:rPr>
+      </w:pPr>
+      <w:r>
+        <w:rPr>
+          <w:lang w:bidi="ar-SA"/>
+        </w:rPr>
+        <w:t>3.2.2 The user has the option to approve, reject these requests, or to view more time off requests.</w:t>
+      </w:r>
+    </w:p>
+    <w:p>
+      <w:pPr>
+        <w:ind w:left="2160"/>
+        <w:rPr>
+          <w:lang w:bidi="ar-SA"/>
+        </w:rPr>
+      </w:pPr>
+      <w:r>
+        <w:rPr>
+          <w:lang w:bidi="ar-SA"/>
+        </w:rPr>
+        <w:t xml:space="preserve">3.2.3 </w:t>
+      </w:r>
+      <w:r>
+        <w:rPr>
+          <w:lang w:bidi="ar-SA"/>
+        </w:rPr>
+        <w:t>If the user chooses to vie more time off requests, the user should be redirected to a page where there are two drop down boxes. One for the employee (default to all), and only employee under this manager should be available.</w:t>
+      </w:r>
+    </w:p>
+    <w:p>
+      <w:pPr>
+        <w:ind w:left="2160"/>
+        <w:rPr>
+          <w:lang w:bidi="ar-SA"/>
+        </w:rPr>
+      </w:pPr>
+      <w:r>
+        <w:rPr>
+          <w:lang w:bidi="ar-SA"/>
+        </w:rPr>
+        <w:t>3.2.4 The other drop down box is for the status (default to all)</w:t>
+      </w:r>
+    </w:p>
+    <w:p>
+      <w:pPr>
+        <w:ind w:left="2160"/>
+        <w:rPr>
+          <w:lang w:bidi="ar-SA"/>
+        </w:rPr>
+      </w:pPr>
+      <w:r>
+        <w:rPr>
+          <w:lang w:bidi="ar-SA"/>
+        </w:rPr>
+        <w:t>3.2.5 After the user clicks the confirm button, all time off requests that satisfy both constraints should be shown in a table.</w:t>
+      </w:r>
+    </w:p>
+    <w:p>
+      <w:pPr>
+        <w:ind w:left="2160"/>
+        <w:rPr>
+          <w:lang w:bidi="ar-SA"/>
+        </w:rPr>
+      </w:pPr>
+      <w:r>
+        <w:rPr>
+          <w:lang w:bidi="ar-SA"/>
+        </w:rPr>
+        <w:t>3.2.</w:t>
+      </w:r>
+      <w:r>
+        <w:rPr>
+          <w:lang w:bidi="ar-SA"/>
+        </w:rPr>
+        <w:t>6</w:t>
+      </w:r>
+      <w:r>
+        <w:rPr>
+          <w:lang w:bidi="ar-SA"/>
+        </w:rPr>
+        <w:t xml:space="preserve"> If the user approved or rejected a number of time off requests, then the approved or rejected time off requests should be shown.</w:t>
+      </w:r>
+    </w:p>
+    <w:p>
+      <w:pPr>
+        <w:ind w:left="2160"/>
+        <w:rPr>
+          <w:lang w:bidi="ar-SA"/>
+        </w:rPr>
+      </w:pPr>
+      <w:r>
+        <w:rPr>
+          <w:lang w:bidi="ar-SA"/>
+        </w:rPr>
+        <w:t xml:space="preserve">3.2.7 </w:t>
+      </w:r>
+      <w:r>
+        <w:rPr>
+          <w:lang w:bidi="ar-SA"/>
+        </w:rPr>
+        <w:t>Whenever the user clicks the back button, the user should be directed to the first page after log in</w:t>
+      </w:r>
+      <w:r>
+        <w:rPr>
+          <w:lang w:bidi="ar-SA"/>
+        </w:rPr>
+        <w:t>.</w:t>
       </w:r>
       <w:bookmarkStart w:id="4" w:name="_GoBack"/>
       <w:bookmarkEnd w:id="4"/>
-      <w:r>
-        <w:rPr>
-          <w:lang w:bidi="ar-SA"/>
-        </w:rPr>
-        <w:t xml:space="preserve"> made by employees under the user should be shown.</w:t>
-      </w:r>
-    </w:p>
-    <w:p>
-      <w:pPr>
-        <w:ind w:left="2160"/>
-        <w:rPr>
-          <w:lang w:eastAsia="zh-CN" w:bidi="ar-SA"/>
-        </w:rPr>
-      </w:pPr>
-      <w:r>
-        <w:rPr>
-          <w:lang w:bidi="ar-SA"/>
-        </w:rPr>
-        <w:t xml:space="preserve">3.1.2 </w:t>
-      </w:r>
-      <w:r>
-        <w:rPr>
-          <w:rFonts w:hint="eastAsia"/>
-          <w:lang w:eastAsia="zh-CN" w:bidi="ar-SA"/>
-        </w:rPr>
-        <w:t>T</w:t>
-      </w:r>
-      <w:r>
-        <w:rPr>
-          <w:lang w:eastAsia="zh-CN" w:bidi="ar-SA"/>
-        </w:rPr>
-        <w:t>he user has the option to approve these time clock events or to view more time clock events.</w:t>
-      </w:r>
-    </w:p>
-    <w:p>
-      <w:pPr>
-        <w:ind w:left="2160"/>
-        <w:rPr>
-          <w:lang w:bidi="ar-SA"/>
-        </w:rPr>
-      </w:pPr>
-      <w:r>
-        <w:rPr>
-          <w:lang w:bidi="ar-SA"/>
-        </w:rPr>
-        <w:t>3.1.</w:t>
-      </w:r>
-      <w:r>
-        <w:rPr>
-          <w:lang w:bidi="ar-SA"/>
-        </w:rPr>
-        <w:t>3</w:t>
-      </w:r>
-      <w:r>
-        <w:rPr>
-          <w:lang w:bidi="ar-SA"/>
-        </w:rPr>
-        <w:t xml:space="preserve"> When the user </w:t>
-      </w:r>
-      <w:r>
-        <w:rPr>
-          <w:lang w:bidi="ar-SA"/>
-        </w:rPr>
-        <w:t>chooses to view more time clock events,</w:t>
-      </w:r>
-      <w:r>
-        <w:rPr>
-          <w:lang w:bidi="ar-SA"/>
-        </w:rPr>
-        <w:t xml:space="preserve"> the user should be redirected to a page where there are three drop down boxes. One for employee name (default to all), and only employee under this manager should be available.</w:t>
-      </w:r>
-    </w:p>
-    <w:p>
-      <w:pPr>
-        <w:ind w:left="2160"/>
-        <w:rPr>
-          <w:lang w:bidi="ar-SA"/>
-        </w:rPr>
-      </w:pPr>
-      <w:r>
-        <w:rPr>
-          <w:lang w:bidi="ar-SA"/>
-        </w:rPr>
-        <w:t>3.1.</w:t>
-      </w:r>
-      <w:r>
-        <w:rPr>
-          <w:lang w:bidi="ar-SA"/>
-        </w:rPr>
-        <w:t>4</w:t>
-      </w:r>
-      <w:r>
-        <w:rPr>
-          <w:lang w:bidi="ar-SA"/>
-        </w:rPr>
-        <w:t xml:space="preserve"> The other two drop down boxes should be date (default to today) and the status of time clock (default to all).</w:t>
-      </w:r>
-    </w:p>
-    <w:p>
-      <w:pPr>
-        <w:ind w:left="2160"/>
-        <w:rPr>
-          <w:lang w:bidi="ar-SA"/>
-        </w:rPr>
-      </w:pPr>
-      <w:r>
-        <w:rPr>
-          <w:lang w:bidi="ar-SA"/>
-        </w:rPr>
-        <w:t>3.1.</w:t>
-      </w:r>
-      <w:r>
-        <w:rPr>
-          <w:lang w:bidi="ar-SA"/>
-        </w:rPr>
-        <w:t>5</w:t>
-      </w:r>
-      <w:r>
-        <w:rPr>
-          <w:lang w:bidi="ar-SA"/>
-        </w:rPr>
-        <w:t xml:space="preserve"> After the user clicks the confirm button, all time clock events that satisfy the three constraints should be shown in a table. </w:t>
-      </w:r>
-    </w:p>
-    <w:p>
-      <w:pPr>
-        <w:ind w:left="2160"/>
-        <w:rPr>
-          <w:lang w:bidi="ar-SA"/>
-        </w:rPr>
-      </w:pPr>
-      <w:r>
-        <w:rPr>
-          <w:lang w:bidi="ar-SA"/>
-        </w:rPr>
-        <w:t>3.1.</w:t>
-      </w:r>
-      <w:r>
-        <w:rPr>
-          <w:lang w:bidi="ar-SA"/>
-        </w:rPr>
-        <w:t>6</w:t>
-      </w:r>
-      <w:r>
-        <w:rPr>
-          <w:lang w:bidi="ar-SA"/>
-        </w:rPr>
-        <w:t xml:space="preserve"> </w:t>
-      </w:r>
-      <w:r>
-        <w:rPr>
-          <w:lang w:bidi="ar-SA"/>
-        </w:rPr>
-        <w:t>If the user approved time clock events, then the user is shown the same table with the approved time clock events.</w:t>
-      </w:r>
-    </w:p>
-    <w:p>
-      <w:pPr>
-        <w:rPr>
-          <w:lang w:bidi="ar-SA"/>
-        </w:rPr>
-      </w:pPr>
-      <w:r>
-        <w:rPr>
-          <w:lang w:bidi="ar-SA"/>
-        </w:rPr>
-        <w:tab/>
-      </w:r>
-      <w:r>
-        <w:rPr>
-          <w:lang w:bidi="ar-SA"/>
-        </w:rPr>
-        <w:tab/>
-        <w:t>3.2.0 The second button should be to view time off requests.</w:t>
-      </w:r>
-    </w:p>
-    <w:p>
-      <w:pPr>
-        <w:ind w:left="2160"/>
-        <w:rPr>
-          <w:lang w:bidi="ar-SA"/>
-        </w:rPr>
-      </w:pPr>
-      <w:r>
-        <w:rPr>
-          <w:lang w:bidi="ar-SA"/>
-        </w:rPr>
-        <w:t>3.2.</w:t>
-      </w:r>
-      <w:r>
-        <w:rPr>
-          <w:lang w:bidi="ar-SA"/>
-        </w:rPr>
-        <w:t>1</w:t>
-      </w:r>
-      <w:r>
-        <w:rPr>
-          <w:lang w:bidi="ar-SA"/>
-        </w:rPr>
-        <w:t xml:space="preserve"> </w:t>
-      </w:r>
-      <w:r>
-        <w:rPr>
-          <w:lang w:bidi="ar-SA"/>
-        </w:rPr>
-        <w:t xml:space="preserve">The user should be shown all time off requests pending approval. </w:t>
-      </w:r>
-      <w:r>
-        <w:rPr>
-          <w:lang w:bidi="ar-SA"/>
-        </w:rPr>
-        <w:t>Only time off requests made by employees under the user should be shown.</w:t>
-      </w:r>
-    </w:p>
-    <w:p>
-      <w:pPr>
-        <w:ind w:left="2160"/>
-        <w:rPr>
-          <w:lang w:bidi="ar-SA"/>
-        </w:rPr>
-      </w:pPr>
-      <w:r>
-        <w:rPr>
-          <w:lang w:bidi="ar-SA"/>
-        </w:rPr>
-        <w:t>3.2.2 The user has the option to approve, reject these requests, or to view more time off requests.</w:t>
-      </w:r>
-    </w:p>
-    <w:p>
-      <w:pPr>
-        <w:ind w:left="2160"/>
-        <w:rPr>
-          <w:lang w:bidi="ar-SA"/>
-        </w:rPr>
-      </w:pPr>
-      <w:r>
-        <w:rPr>
-          <w:lang w:bidi="ar-SA"/>
-        </w:rPr>
-        <w:lastRenderedPageBreak/>
-        <w:t xml:space="preserve">3.2.3 </w:t>
-      </w:r>
-      <w:r>
-        <w:rPr>
-          <w:lang w:bidi="ar-SA"/>
-        </w:rPr>
-        <w:t>If the user chooses to vie more time off requests, the user should be redirected to a page where there are two drop down boxes. One for the employee (default to all), and only employee under this manager should be available.</w:t>
-      </w:r>
-    </w:p>
-    <w:p>
-      <w:pPr>
-        <w:ind w:left="2160"/>
-        <w:rPr>
-          <w:lang w:bidi="ar-SA"/>
-        </w:rPr>
-      </w:pPr>
-      <w:r>
-        <w:rPr>
-          <w:lang w:bidi="ar-SA"/>
-        </w:rPr>
-        <w:t>3.2.4 The other drop down box is for the status (default to all)</w:t>
-      </w:r>
-    </w:p>
-    <w:p>
-      <w:pPr>
-        <w:ind w:left="2160"/>
-        <w:rPr>
-          <w:lang w:bidi="ar-SA"/>
-        </w:rPr>
-      </w:pPr>
-      <w:r>
-        <w:rPr>
-          <w:lang w:bidi="ar-SA"/>
-        </w:rPr>
-        <w:t>3.2.5 After the user clicks the confirm button, all time off requests that satisfy both constraints should be shown in a table.</w:t>
-      </w:r>
-    </w:p>
-    <w:p>
-      <w:pPr>
-        <w:ind w:left="2160"/>
-        <w:rPr>
-          <w:lang w:bidi="ar-SA"/>
-        </w:rPr>
-      </w:pPr>
-      <w:r>
-        <w:rPr>
-          <w:lang w:bidi="ar-SA"/>
-        </w:rPr>
-        <w:t>3.2.</w:t>
-      </w:r>
-      <w:r>
-        <w:rPr>
-          <w:lang w:bidi="ar-SA"/>
-        </w:rPr>
-        <w:t>6</w:t>
-      </w:r>
-      <w:r>
-        <w:rPr>
-          <w:lang w:bidi="ar-SA"/>
-        </w:rPr>
-        <w:t xml:space="preserve"> If the user approved or rejected a number of time off requests, then the approved or rejected time off requests should be shown.</w:t>
-      </w:r>
     </w:p>
     <w:p>
       <w:pPr>
@@ -3151,7 +3213,7 @@
               <w:rPr>
                 <w:noProof/>
               </w:rPr>
-              <w:t>4</w:t>
+              <w:t>6</w:t>
             </w:r>
             <w:r>
               <w:fldChar w:fldCharType="end"/>
@@ -3162,27 +3224,14 @@
             <w:r>
               <w:t xml:space="preserve"> </w:t>
             </w:r>
-            <w:r>
-              <w:fldChar w:fldCharType="begin"/>
-            </w:r>
-            <w:r>
-              <w:instrText xml:space="preserve"> NUMPAGES  </w:instrText>
-            </w:r>
-            <w:r>
-              <w:fldChar w:fldCharType="separate"/>
-            </w:r>
-            <w:r>
-              <w:rPr>
-                <w:noProof/>
-              </w:rPr>
-              <w:t>6</w:t>
-            </w:r>
-            <w:r>
-              <w:rPr>
-                <w:noProof/>
-              </w:rPr>
-              <w:fldChar w:fldCharType="end"/>
-            </w:r>
+            <w:fldSimple w:instr=" NUMPAGES  ">
+              <w:r>
+                <w:rPr>
+                  <w:noProof/>
+                </w:rPr>
+                <w:t>6</w:t>
+              </w:r>
+            </w:fldSimple>
           </w:sdtContent>
         </w:sdt>
       </w:sdtContent>
@@ -8539,12 +8588,6 @@
 </file>
 
 <file path=customXml/item1.xml><?xml version="1.0" encoding="utf-8"?>
-<p:properties xmlns:p="http://schemas.microsoft.com/office/2006/metadata/properties" xmlns:xsi="http://www.w3.org/2001/XMLSchema-instance" xmlns:pc="http://schemas.microsoft.com/office/infopath/2007/PartnerControls">
-  <documentManagement/>
-</p:properties>
-</file>
-
-<file path=customXml/item2.xml><?xml version="1.0" encoding="utf-8"?>
 <ct:contentTypeSchema xmlns:ct="http://schemas.microsoft.com/office/2006/metadata/contentType" xmlns:ma="http://schemas.microsoft.com/office/2006/metadata/properties/metaAttributes" ct:_="" ma:_="" ma:contentTypeName="Document" ma:contentTypeID="0x010100C8EB5E4382E88E49831DA077C3516EFA" ma:contentTypeVersion="8" ma:contentTypeDescription="Create a new document." ma:contentTypeScope="" ma:versionID="f85d776cbadb1306d1e65a56e2d79055">
   <xsd:schema xmlns:xsd="http://www.w3.org/2001/XMLSchema" xmlns:xs="http://www.w3.org/2001/XMLSchema" xmlns:p="http://schemas.microsoft.com/office/2006/metadata/properties" xmlns:ns2="f38b92b9-5078-469c-b211-303d00e682d5" targetNamespace="http://schemas.microsoft.com/office/2006/metadata/properties" ma:root="true" ma:fieldsID="fb447f261b73dd9dadbc43958941f123" ns2:_="">
     <xsd:import namespace="f38b92b9-5078-469c-b211-303d00e682d5"/>
@@ -8716,6 +8759,12 @@
 </ct:contentTypeSchema>
 </file>
 
+<file path=customXml/item2.xml><?xml version="1.0" encoding="utf-8"?>
+<p:properties xmlns:p="http://schemas.microsoft.com/office/2006/metadata/properties" xmlns:xsi="http://www.w3.org/2001/XMLSchema-instance" xmlns:pc="http://schemas.microsoft.com/office/infopath/2007/PartnerControls">
+  <documentManagement/>
+</p:properties>
+</file>
+
 <file path=customXml/item3.xml><?xml version="1.0" encoding="utf-8"?>
 <?mso-contentType ?>
 <FormTemplates xmlns="http://schemas.microsoft.com/sharepoint/v3/contenttype/forms">
@@ -8730,15 +8779,6 @@
 </file>
 
 <file path=customXml/itemProps1.xml><?xml version="1.0" encoding="utf-8"?>
-<ds:datastoreItem xmlns:ds="http://schemas.openxmlformats.org/officeDocument/2006/customXml" ds:itemID="{8655C669-85E5-4063-AEBB-5BC0FA719108}">
-  <ds:schemaRefs>
-    <ds:schemaRef ds:uri="http://schemas.microsoft.com/office/2006/metadata/properties"/>
-    <ds:schemaRef ds:uri="http://schemas.microsoft.com/office/infopath/2007/PartnerControls"/>
-  </ds:schemaRefs>
-</ds:datastoreItem>
-</file>
-
-<file path=customXml/itemProps2.xml><?xml version="1.0" encoding="utf-8"?>
 <ds:datastoreItem xmlns:ds="http://schemas.openxmlformats.org/officeDocument/2006/customXml" ds:itemID="{C290C3E7-1004-4338-AD0A-EAE97F287E3D}">
   <ds:schemaRefs>
     <ds:schemaRef ds:uri="http://schemas.microsoft.com/office/2006/metadata/contentType"/>
@@ -8756,6 +8796,15 @@
 </ds:datastoreItem>
 </file>
 
+<file path=customXml/itemProps2.xml><?xml version="1.0" encoding="utf-8"?>
+<ds:datastoreItem xmlns:ds="http://schemas.openxmlformats.org/officeDocument/2006/customXml" ds:itemID="{8655C669-85E5-4063-AEBB-5BC0FA719108}">
+  <ds:schemaRefs>
+    <ds:schemaRef ds:uri="http://schemas.microsoft.com/office/2006/metadata/properties"/>
+    <ds:schemaRef ds:uri="http://schemas.microsoft.com/office/infopath/2007/PartnerControls"/>
+  </ds:schemaRefs>
+</ds:datastoreItem>
+</file>
+
 <file path=customXml/itemProps3.xml><?xml version="1.0" encoding="utf-8"?>
 <ds:datastoreItem xmlns:ds="http://schemas.openxmlformats.org/officeDocument/2006/customXml" ds:itemID="{0775FF9F-8B58-4084-9C0D-F79878379BC9}">
   <ds:schemaRefs>
@@ -8765,7 +8814,7 @@
 </file>
 
 <file path=customXml/itemProps4.xml><?xml version="1.0" encoding="utf-8"?>
-<ds:datastoreItem xmlns:ds="http://schemas.openxmlformats.org/officeDocument/2006/customXml" ds:itemID="{CC43CFAD-354D-4CD1-874B-8BFAA528B245}">
+<ds:datastoreItem xmlns:ds="http://schemas.openxmlformats.org/officeDocument/2006/customXml" ds:itemID="{7F76143A-3988-44A9-9AB2-705AF4BAA4D3}">
   <ds:schemaRefs>
     <ds:schemaRef ds:uri="http://schemas.openxmlformats.org/officeDocument/2006/bibliography"/>
   </ds:schemaRefs>

</xml_diff>